<commit_message>
update with last assessment
</commit_message>
<xml_diff>
--- a/Assessment---Wrangling.docx
+++ b/Assessment---Wrangling.docx
@@ -56,13 +56,29 @@
         <w:t xml:space="preserve">10/27/2021</w:t>
       </w:r>
     </w:p>
-    <w:bookmarkStart w:id="33" w:name="assessment-part-1-data-import"/>
+    <w:bookmarkStart w:id="34" w:name="assessment-part-1-data-import"/>
     <w:p>
       <w:pPr>
         <w:pStyle w:val="Heading2"/>
       </w:pPr>
       <w:r>
         <w:t xml:space="preserve">Assessment Part 1: Data Import</w:t>
+      </w:r>
+    </w:p>
+    <w:p>
+      <w:pPr>
+        <w:pStyle w:val="FirstParagraph"/>
+      </w:pPr>
+      <w:r>
+        <w:t xml:space="preserve">In this part of the assessment, you will answer several multiple choice questions that review the concepts of data import. You can answer these questions without using R, although you may find it helpful to experiment with commands in your console.</w:t>
+      </w:r>
+    </w:p>
+    <w:p>
+      <w:pPr>
+        <w:pStyle w:val="BodyText"/>
+      </w:pPr>
+      <w:r>
+        <w:t xml:space="preserve">In the second part of the assessment on the next page, you will import real datasets and learn more about useful arguments to readr functions. The second part of the assessment will require you to program in R.</w:t>
       </w:r>
     </w:p>
     <w:bookmarkStart w:id="20" w:name="question-1"/>
@@ -1403,7 +1419,7 @@
       </w:r>
     </w:p>
     <w:bookmarkEnd w:id="31"/>
-    <w:bookmarkStart w:id="32" w:name="question-13"/>
+    <w:bookmarkStart w:id="33" w:name="question-13"/>
     <w:p>
       <w:pPr>
         <w:pStyle w:val="Heading3"/>
@@ -1510,8 +1526,174 @@
         <w:t xml:space="preserve">.</w:t>
       </w:r>
     </w:p>
-    <w:bookmarkEnd w:id="32"/>
+    <w:p>
+      <w:pPr>
+        <w:pStyle w:val="BodyText"/>
+      </w:pPr>
+      <w:r>
+        <w:t xml:space="preserve">#Assessment Part 2: Data Import</w:t>
+      </w:r>
+    </w:p>
+    <w:p>
+      <w:pPr>
+        <w:pStyle w:val="BodyText"/>
+      </w:pPr>
+      <w:r>
+        <w:t xml:space="preserve">In this part of the assessment, you will import real datasets and learn more about useful arguments to readr functions. You will encounter common issues that arise when importing raw data. This part of the assessment will require you to program in R.</w:t>
+      </w:r>
+    </w:p>
+    <w:p>
+      <w:pPr>
+        <w:pStyle w:val="BodyText"/>
+      </w:pPr>
+      <w:r>
+        <w:t xml:space="preserve">Use the readr package in the tidyverse library:</w:t>
+      </w:r>
+    </w:p>
+    <w:p>
+      <w:pPr>
+        <w:pStyle w:val="SourceCode"/>
+      </w:pPr>
+      <w:r>
+        <w:rPr>
+          <w:rStyle w:val="FunctionTok"/>
+        </w:rPr>
+        <w:t xml:space="preserve">library</w:t>
+      </w:r>
+      <w:r>
+        <w:rPr>
+          <w:rStyle w:val="NormalTok"/>
+        </w:rPr>
+        <w:t xml:space="preserve">(tidyverse)</w:t>
+      </w:r>
+    </w:p>
+    <w:p>
+      <w:pPr>
+        <w:pStyle w:val="SourceCode"/>
+      </w:pPr>
+      <w:r>
+        <w:rPr>
+          <w:rStyle w:val="VerbatimChar"/>
+        </w:rPr>
+        <w:t xml:space="preserve">## -- Attaching packages --------------------------------------- tidyverse 1.3.1 --</w:t>
+      </w:r>
+    </w:p>
+    <w:p>
+      <w:pPr>
+        <w:pStyle w:val="SourceCode"/>
+      </w:pPr>
+      <w:r>
+        <w:rPr>
+          <w:rStyle w:val="VerbatimChar"/>
+        </w:rPr>
+        <w:t xml:space="preserve">## v ggplot2 3.3.4     v purrr   0.3.4</w:t>
+      </w:r>
+      <w:r>
+        <w:br/>
+      </w:r>
+      <w:r>
+        <w:rPr>
+          <w:rStyle w:val="VerbatimChar"/>
+        </w:rPr>
+        <w:t xml:space="preserve">## v tibble  3.1.2     v dplyr   1.0.6</w:t>
+      </w:r>
+      <w:r>
+        <w:br/>
+      </w:r>
+      <w:r>
+        <w:rPr>
+          <w:rStyle w:val="VerbatimChar"/>
+        </w:rPr>
+        <w:t xml:space="preserve">## v tidyr   1.1.3     v stringr 1.4.0</w:t>
+      </w:r>
+      <w:r>
+        <w:br/>
+      </w:r>
+      <w:r>
+        <w:rPr>
+          <w:rStyle w:val="VerbatimChar"/>
+        </w:rPr>
+        <w:t xml:space="preserve">## v readr   1.4.0     v forcats 0.5.1</w:t>
+      </w:r>
+    </w:p>
+    <w:p>
+      <w:pPr>
+        <w:pStyle w:val="SourceCode"/>
+      </w:pPr>
+      <w:r>
+        <w:rPr>
+          <w:rStyle w:val="VerbatimChar"/>
+        </w:rPr>
+        <w:t xml:space="preserve">## -- Conflicts ------------------------------------------ tidyverse_conflicts() --</w:t>
+      </w:r>
+      <w:r>
+        <w:br/>
+      </w:r>
+      <w:r>
+        <w:rPr>
+          <w:rStyle w:val="VerbatimChar"/>
+        </w:rPr>
+        <w:t xml:space="preserve">## x dplyr::filter() masks stats::filter()</w:t>
+      </w:r>
+      <w:r>
+        <w:br/>
+      </w:r>
+      <w:r>
+        <w:rPr>
+          <w:rStyle w:val="VerbatimChar"/>
+        </w:rPr>
+        <w:t xml:space="preserve">## x dplyr::lag()    masks stats::lag()</w:t>
+      </w:r>
+    </w:p>
+    <w:p>
+      <w:pPr>
+        <w:pStyle w:val="FirstParagraph"/>
+      </w:pPr>
+      <w:r>
+        <w:t xml:space="preserve">###</w:t>
+      </w:r>
+      <w:r>
+        <w:t xml:space="preserve"> </w:t>
+      </w:r>
+      <w:r>
+        <w:rPr>
+          <w:bCs/>
+          <w:b/>
+        </w:rPr>
+        <w:t xml:space="preserve">Question 14</w:t>
+      </w:r>
+    </w:p>
+    <w:p>
+      <w:pPr>
+        <w:pStyle w:val="BodyText"/>
+      </w:pPr>
+      <w:r>
+        <w:t xml:space="preserve">Inspect the file at the following URL:</w:t>
+      </w:r>
+    </w:p>
+    <w:p>
+      <w:pPr>
+        <w:pStyle w:val="BodyText"/>
+      </w:pPr>
+      <w:hyperlink r:id="rId32">
+        <w:r>
+          <w:rPr>
+            <w:rStyle w:val="Hyperlink"/>
+          </w:rPr>
+          <w:t xml:space="preserve">https://archive.ics.uci.edu/ml/machine-learning-databases/breast-cancer-wisconsin/wdbc.data</w:t>
+        </w:r>
+      </w:hyperlink>
+    </w:p>
+    <w:p>
+      <w:pPr>
+        <w:pStyle w:val="BodyText"/>
+      </w:pPr>
+      <w:r>
+        <w:t xml:space="preserve">Which readr function should be used to import this file?</w:t>
+      </w:r>
+    </w:p>
     <w:bookmarkEnd w:id="33"/>
+    <w:bookmarkEnd w:id="34"/>
     <w:sectPr/>
   </w:body>
 </w:document>

</xml_diff>

<commit_message>
Taking out some output from the markdown
</commit_message>
<xml_diff>
--- a/Assessment---Wrangling.docx
+++ b/Assessment---Wrangling.docx
@@ -6228,7 +6228,7 @@
         <w:rPr>
           <w:rStyle w:val="VerbatimChar"/>
         </w:rPr>
-        <w:t xml:space="preserve">##  C:\Users\guy_l\AppData\Local\Temp\RtmpcTMUNI\downloaded_packages</w:t>
+        <w:t xml:space="preserve">##  C:\Users\guy_l\AppData\Local\Temp\RtmpgNnFIo\downloaded_packages</w:t>
       </w:r>
     </w:p>
     <w:p>
@@ -10479,1189 +10479,6 @@
           <w:i/>
         </w:rPr>
         <w:t xml:space="preserve">6</w:t>
-      </w:r>
-    </w:p>
-    <w:p>
-      <w:pPr>
-        <w:pStyle w:val="SourceCode"/>
-      </w:pPr>
-      <w:r>
-        <w:rPr>
-          <w:rStyle w:val="FunctionTok"/>
-        </w:rPr>
-        <w:t xml:space="preserve">html_table</w:t>
-      </w:r>
-      <w:r>
-        <w:rPr>
-          <w:rStyle w:val="NormalTok"/>
-        </w:rPr>
-        <w:t xml:space="preserve">(tab[</w:t>
-      </w:r>
-      <w:r>
-        <w:rPr>
-          <w:rStyle w:val="DecValTok"/>
-        </w:rPr>
-        <w:t xml:space="preserve">1</w:t>
-      </w:r>
-      <w:r>
-        <w:rPr>
-          <w:rStyle w:val="SpecialCharTok"/>
-        </w:rPr>
-        <w:t xml:space="preserve">:</w:t>
-      </w:r>
-      <w:r>
-        <w:rPr>
-          <w:rStyle w:val="DecValTok"/>
-        </w:rPr>
-        <w:t xml:space="preserve">9</w:t>
-      </w:r>
-      <w:r>
-        <w:rPr>
-          <w:rStyle w:val="NormalTok"/>
-        </w:rPr>
-        <w:t xml:space="preserve">], </w:t>
-      </w:r>
-      <w:r>
-        <w:rPr>
-          <w:rStyle w:val="AttributeTok"/>
-        </w:rPr>
-        <w:t xml:space="preserve">fill =</w:t>
-      </w:r>
-      <w:r>
-        <w:rPr>
-          <w:rStyle w:val="NormalTok"/>
-        </w:rPr>
-        <w:t xml:space="preserve"> </w:t>
-      </w:r>
-      <w:r>
-        <w:rPr>
-          <w:rStyle w:val="ConstantTok"/>
-        </w:rPr>
-        <w:t xml:space="preserve">TRUE</w:t>
-      </w:r>
-      <w:r>
-        <w:rPr>
-          <w:rStyle w:val="NormalTok"/>
-        </w:rPr>
-        <w:t xml:space="preserve">)</w:t>
-      </w:r>
-    </w:p>
-    <w:p>
-      <w:pPr>
-        <w:pStyle w:val="SourceCode"/>
-      </w:pPr>
-      <w:r>
-        <w:rPr>
-          <w:rStyle w:val="VerbatimChar"/>
-        </w:rPr>
-        <w:t xml:space="preserve">## [[1]]</w:t>
-      </w:r>
-      <w:r>
-        <w:br/>
-      </w:r>
-      <w:r>
-        <w:rPr>
-          <w:rStyle w:val="VerbatimChar"/>
-        </w:rPr>
-        <w:t xml:space="preserve">## # A tibble: 27 x 21</w:t>
-      </w:r>
-      <w:r>
-        <w:br/>
-      </w:r>
-      <w:r>
-        <w:rPr>
-          <w:rStyle w:val="VerbatimChar"/>
-        </w:rPr>
-        <w:t xml:space="preserve">##    X1    X2    X3    X4    X5    X6    X7    X8    X9    X10   X11   X12   X13  </w:t>
-      </w:r>
-      <w:r>
-        <w:br/>
-      </w:r>
-      <w:r>
-        <w:rPr>
-          <w:rStyle w:val="VerbatimChar"/>
-        </w:rPr>
-        <w:t xml:space="preserve">##    &lt;chr&gt; &lt;chr&gt; &lt;chr&gt; &lt;chr&gt; &lt;chr&gt; &lt;chr&gt; &lt;chr&gt; &lt;chr&gt; &lt;chr&gt; &lt;chr&gt; &lt;chr&gt; &lt;chr&gt; &lt;chr&gt;</w:t>
-      </w:r>
-      <w:r>
-        <w:br/>
-      </w:r>
-      <w:r>
-        <w:rPr>
-          <w:rStyle w:val="VerbatimChar"/>
-        </w:rPr>
-        <w:t xml:space="preserve">##  1 "Par~ &lt;NA&gt;  &lt;NA&gt;  &lt;NA&gt;  &lt;NA&gt;  &lt;NA&gt;  &lt;NA&gt;  &lt;NA&gt;  &lt;NA&gt;  &lt;NA&gt;  &lt;NA&gt;  &lt;NA&gt;  &lt;NA&gt; </w:t>
-      </w:r>
-      <w:r>
-        <w:br/>
-      </w:r>
-      <w:r>
-        <w:rPr>
-          <w:rStyle w:val="VerbatimChar"/>
-        </w:rPr>
-        <w:t xml:space="preserve">##  2 "UK ~ &lt;NA&gt;  &lt;NA&gt;  &lt;NA&gt;  &lt;NA&gt;  &lt;NA&gt;  &lt;NA&gt;  &lt;NA&gt;  &lt;NA&gt;  &lt;NA&gt;  &lt;NA&gt;  &lt;NA&gt;  &lt;NA&gt; </w:t>
-      </w:r>
-      <w:r>
-        <w:br/>
-      </w:r>
-      <w:r>
-        <w:rPr>
-          <w:rStyle w:val="VerbatimChar"/>
-        </w:rPr>
-        <w:t xml:space="preserve">##  3 ""    &lt;NA&gt;  &lt;NA&gt;  &lt;NA&gt;  &lt;NA&gt;  &lt;NA&gt;  &lt;NA&gt;  &lt;NA&gt;  &lt;NA&gt;  &lt;NA&gt;  &lt;NA&gt;  &lt;NA&gt;  &lt;NA&gt; </w:t>
-      </w:r>
-      <w:r>
-        <w:br/>
-      </w:r>
-      <w:r>
-        <w:rPr>
-          <w:rStyle w:val="VerbatimChar"/>
-        </w:rPr>
-        <w:t xml:space="preserve">##  4 "Acc~ &lt;NA&gt;  &lt;NA&gt;  &lt;NA&gt;  &lt;NA&gt;  &lt;NA&gt;  &lt;NA&gt;  &lt;NA&gt;  &lt;NA&gt;  &lt;NA&gt;  &lt;NA&gt;  &lt;NA&gt;  &lt;NA&gt; </w:t>
-      </w:r>
-      <w:r>
-        <w:br/>
-      </w:r>
-      <w:r>
-        <w:rPr>
-          <w:rStyle w:val="VerbatimChar"/>
-        </w:rPr>
-        <w:t xml:space="preserve">##  5 "197~ &lt;NA&gt;  &lt;NA&gt;  &lt;NA&gt;  &lt;NA&gt;  &lt;NA&gt;  &lt;NA&gt;  &lt;NA&gt;  &lt;NA&gt;  &lt;NA&gt;  &lt;NA&gt;  &lt;NA&gt;  &lt;NA&gt; </w:t>
-      </w:r>
-      <w:r>
-        <w:br/>
-      </w:r>
-      <w:r>
-        <w:rPr>
-          <w:rStyle w:val="VerbatimChar"/>
-        </w:rPr>
-        <w:t xml:space="preserve">##  6 "Tre~ Sing~ (UK ~ Maas~ (UK ~ Trea~ (UK ~ Trea~ (UK ~ Trea~ (UK ~ &lt;NA&gt;  &lt;NA&gt; </w:t>
-      </w:r>
-      <w:r>
-        <w:br/>
-      </w:r>
-      <w:r>
-        <w:rPr>
-          <w:rStyle w:val="VerbatimChar"/>
-        </w:rPr>
-        <w:t xml:space="preserve">##  7 "Sin~ (UK ~ &lt;NA&gt;  &lt;NA&gt;  &lt;NA&gt;  &lt;NA&gt;  &lt;NA&gt;  &lt;NA&gt;  &lt;NA&gt;  &lt;NA&gt;  &lt;NA&gt;  &lt;NA&gt;  &lt;NA&gt; </w:t>
-      </w:r>
-      <w:r>
-        <w:br/>
-      </w:r>
-      <w:r>
-        <w:rPr>
-          <w:rStyle w:val="VerbatimChar"/>
-        </w:rPr>
-        <w:t xml:space="preserve">##  8 "Maa~ (UK ~ &lt;NA&gt;  &lt;NA&gt;  &lt;NA&gt;  &lt;NA&gt;  &lt;NA&gt;  &lt;NA&gt;  &lt;NA&gt;  &lt;NA&gt;  &lt;NA&gt;  &lt;NA&gt;  &lt;NA&gt; </w:t>
-      </w:r>
-      <w:r>
-        <w:br/>
-      </w:r>
-      <w:r>
-        <w:rPr>
-          <w:rStyle w:val="VerbatimChar"/>
-        </w:rPr>
-        <w:t xml:space="preserve">##  9 "Tre~ (UK ~ &lt;NA&gt;  &lt;NA&gt;  &lt;NA&gt;  &lt;NA&gt;  &lt;NA&gt;  &lt;NA&gt;  &lt;NA&gt;  &lt;NA&gt;  &lt;NA&gt;  &lt;NA&gt;  &lt;NA&gt; </w:t>
-      </w:r>
-      <w:r>
-        <w:br/>
-      </w:r>
-      <w:r>
-        <w:rPr>
-          <w:rStyle w:val="VerbatimChar"/>
-        </w:rPr>
-        <w:t xml:space="preserve">## 10 "Tre~ (UK ~ &lt;NA&gt;  &lt;NA&gt;  &lt;NA&gt;  &lt;NA&gt;  &lt;NA&gt;  &lt;NA&gt;  &lt;NA&gt;  &lt;NA&gt;  &lt;NA&gt;  &lt;NA&gt;  &lt;NA&gt; </w:t>
-      </w:r>
-      <w:r>
-        <w:br/>
-      </w:r>
-      <w:r>
-        <w:rPr>
-          <w:rStyle w:val="VerbatimChar"/>
-        </w:rPr>
-        <w:t xml:space="preserve">## # ... with 17 more rows, and 8 more variables: X14 &lt;chr&gt;, X15 &lt;chr&gt;, X16 &lt;chr&gt;,</w:t>
-      </w:r>
-      <w:r>
-        <w:br/>
-      </w:r>
-      <w:r>
-        <w:rPr>
-          <w:rStyle w:val="VerbatimChar"/>
-        </w:rPr>
-        <w:t xml:space="preserve">## #   X17 &lt;chr&gt;, X18 &lt;chr&gt;, X19 &lt;chr&gt;, X20 &lt;chr&gt;, X21 &lt;chr&gt;</w:t>
-      </w:r>
-      <w:r>
-        <w:br/>
-      </w:r>
-      <w:r>
-        <w:rPr>
-          <w:rStyle w:val="VerbatimChar"/>
-        </w:rPr>
-        <w:t xml:space="preserve">## </w:t>
-      </w:r>
-      <w:r>
-        <w:br/>
-      </w:r>
-      <w:r>
-        <w:rPr>
-          <w:rStyle w:val="VerbatimChar"/>
-        </w:rPr>
-        <w:t xml:space="preserve">## [[2]]</w:t>
-      </w:r>
-      <w:r>
-        <w:br/>
-      </w:r>
-      <w:r>
-        <w:rPr>
-          <w:rStyle w:val="VerbatimChar"/>
-        </w:rPr>
-        <w:t xml:space="preserve">## # A tibble: 5 x 2</w:t>
-      </w:r>
-      <w:r>
-        <w:br/>
-      </w:r>
-      <w:r>
-        <w:rPr>
-          <w:rStyle w:val="VerbatimChar"/>
-        </w:rPr>
-        <w:t xml:space="preserve">##   X1                        X2               </w:t>
-      </w:r>
-      <w:r>
-        <w:br/>
-      </w:r>
-      <w:r>
-        <w:rPr>
-          <w:rStyle w:val="VerbatimChar"/>
-        </w:rPr>
-        <w:t xml:space="preserve">##   &lt;chr&gt;                     &lt;chr&gt;            </w:t>
-      </w:r>
-      <w:r>
-        <w:br/>
-      </w:r>
-      <w:r>
-        <w:rPr>
-          <w:rStyle w:val="VerbatimChar"/>
-        </w:rPr>
-        <w:t xml:space="preserve">## 1 Single European Act, 1986 (UK ratification)</w:t>
-      </w:r>
-      <w:r>
-        <w:br/>
-      </w:r>
-      <w:r>
-        <w:rPr>
-          <w:rStyle w:val="VerbatimChar"/>
-        </w:rPr>
-        <w:t xml:space="preserve">## 2 Maastricht Treaty, 1992   (UK ratification)</w:t>
-      </w:r>
-      <w:r>
-        <w:br/>
-      </w:r>
-      <w:r>
-        <w:rPr>
-          <w:rStyle w:val="VerbatimChar"/>
-        </w:rPr>
-        <w:t xml:space="preserve">## 3 Treaty of Amsterdam, 1997 (UK ratification)</w:t>
-      </w:r>
-      <w:r>
-        <w:br/>
-      </w:r>
-      <w:r>
-        <w:rPr>
-          <w:rStyle w:val="VerbatimChar"/>
-        </w:rPr>
-        <w:t xml:space="preserve">## 4 Treaty of Nice, 2001      (UK ratification)</w:t>
-      </w:r>
-      <w:r>
-        <w:br/>
-      </w:r>
-      <w:r>
-        <w:rPr>
-          <w:rStyle w:val="VerbatimChar"/>
-        </w:rPr>
-        <w:t xml:space="preserve">## 5 Treaty of Lisbon, 2007    (UK ratification)</w:t>
-      </w:r>
-      <w:r>
-        <w:br/>
-      </w:r>
-      <w:r>
-        <w:rPr>
-          <w:rStyle w:val="VerbatimChar"/>
-        </w:rPr>
-        <w:t xml:space="preserve">## </w:t>
-      </w:r>
-      <w:r>
-        <w:br/>
-      </w:r>
-      <w:r>
-        <w:rPr>
-          <w:rStyle w:val="VerbatimChar"/>
-        </w:rPr>
-        <w:t xml:space="preserve">## [[3]]</w:t>
-      </w:r>
-      <w:r>
-        <w:br/>
-      </w:r>
-      <w:r>
-        <w:rPr>
-          <w:rStyle w:val="VerbatimChar"/>
-        </w:rPr>
-        <w:t xml:space="preserve">## # A tibble: 10 x 2</w:t>
-      </w:r>
-      <w:r>
-        <w:br/>
-      </w:r>
-      <w:r>
-        <w:rPr>
-          <w:rStyle w:val="VerbatimChar"/>
-        </w:rPr>
-        <w:t xml:space="preserve">##    X1                X2                     </w:t>
-      </w:r>
-      <w:r>
-        <w:br/>
-      </w:r>
-      <w:r>
-        <w:rPr>
-          <w:rStyle w:val="VerbatimChar"/>
-        </w:rPr>
-        <w:t xml:space="preserve">##    &lt;chr&gt;             &lt;chr&gt;                  </w:t>
-      </w:r>
-      <w:r>
-        <w:br/>
-      </w:r>
-      <w:r>
-        <w:rPr>
-          <w:rStyle w:val="VerbatimChar"/>
-        </w:rPr>
-        <w:t xml:space="preserve">##  1 Members 1973–1979 (elected by parliament)</w:t>
-      </w:r>
-      <w:r>
-        <w:br/>
-      </w:r>
-      <w:r>
-        <w:rPr>
-          <w:rStyle w:val="VerbatimChar"/>
-        </w:rPr>
-        <w:t xml:space="preserve">##  2 Members 1979–1984 (1979 election)        </w:t>
-      </w:r>
-      <w:r>
-        <w:br/>
-      </w:r>
-      <w:r>
-        <w:rPr>
-          <w:rStyle w:val="VerbatimChar"/>
-        </w:rPr>
-        <w:t xml:space="preserve">##  3 Members 1984–1989 (1984 election)        </w:t>
-      </w:r>
-      <w:r>
-        <w:br/>
-      </w:r>
-      <w:r>
-        <w:rPr>
-          <w:rStyle w:val="VerbatimChar"/>
-        </w:rPr>
-        <w:t xml:space="preserve">##  4 Members 1989–1994 (1989 election)        </w:t>
-      </w:r>
-      <w:r>
-        <w:br/>
-      </w:r>
-      <w:r>
-        <w:rPr>
-          <w:rStyle w:val="VerbatimChar"/>
-        </w:rPr>
-        <w:t xml:space="preserve">##  5 Members 1994–1999 (1994 election)        </w:t>
-      </w:r>
-      <w:r>
-        <w:br/>
-      </w:r>
-      <w:r>
-        <w:rPr>
-          <w:rStyle w:val="VerbatimChar"/>
-        </w:rPr>
-        <w:t xml:space="preserve">##  6 Members 1999–2004 (1999 election)        </w:t>
-      </w:r>
-      <w:r>
-        <w:br/>
-      </w:r>
-      <w:r>
-        <w:rPr>
-          <w:rStyle w:val="VerbatimChar"/>
-        </w:rPr>
-        <w:t xml:space="preserve">##  7 Members 2004–2009 (2004 election)        </w:t>
-      </w:r>
-      <w:r>
-        <w:br/>
-      </w:r>
-      <w:r>
-        <w:rPr>
-          <w:rStyle w:val="VerbatimChar"/>
-        </w:rPr>
-        <w:t xml:space="preserve">##  8 Members 2009–2014 (2009 election)        </w:t>
-      </w:r>
-      <w:r>
-        <w:br/>
-      </w:r>
-      <w:r>
-        <w:rPr>
-          <w:rStyle w:val="VerbatimChar"/>
-        </w:rPr>
-        <w:t xml:space="preserve">##  9 Members 2014–2019 (2014 election)        </w:t>
-      </w:r>
-      <w:r>
-        <w:br/>
-      </w:r>
-      <w:r>
-        <w:rPr>
-          <w:rStyle w:val="VerbatimChar"/>
-        </w:rPr>
-        <w:t xml:space="preserve">## 10 Members 2019–2020 (2019 election)        </w:t>
-      </w:r>
-      <w:r>
-        <w:br/>
-      </w:r>
-      <w:r>
-        <w:rPr>
-          <w:rStyle w:val="VerbatimChar"/>
-        </w:rPr>
-        <w:t xml:space="preserve">## </w:t>
-      </w:r>
-      <w:r>
-        <w:br/>
-      </w:r>
-      <w:r>
-        <w:rPr>
-          <w:rStyle w:val="VerbatimChar"/>
-        </w:rPr>
-        <w:t xml:space="preserve">## [[4]]</w:t>
-      </w:r>
-      <w:r>
-        <w:br/>
-      </w:r>
-      <w:r>
-        <w:rPr>
-          <w:rStyle w:val="VerbatimChar"/>
-        </w:rPr>
-        <w:t xml:space="preserve">## # A tibble: 8 x 7</w:t>
-      </w:r>
-      <w:r>
-        <w:br/>
-      </w:r>
-      <w:r>
-        <w:rPr>
-          <w:rStyle w:val="VerbatimChar"/>
-        </w:rPr>
-        <w:t xml:space="preserve">##   `Conducted by`     Date   Remain Leave Undecided Lead  Notes                  </w:t>
-      </w:r>
-      <w:r>
-        <w:br/>
-      </w:r>
-      <w:r>
-        <w:rPr>
-          <w:rStyle w:val="VerbatimChar"/>
-        </w:rPr>
-        <w:t xml:space="preserve">##   &lt;chr&gt;              &lt;chr&gt;  &lt;chr&gt;  &lt;chr&gt; &lt;chr&gt;     &lt;chr&gt; &lt;chr&gt;                  </w:t>
-      </w:r>
-      <w:r>
-        <w:br/>
-      </w:r>
-      <w:r>
-        <w:rPr>
-          <w:rStyle w:val="VerbatimChar"/>
-        </w:rPr>
-        <w:t xml:space="preserve">## 1 Conducted by       Date   ""     ""    Undecided Lead  "Notes"                </w:t>
-      </w:r>
-      <w:r>
-        <w:br/>
-      </w:r>
-      <w:r>
-        <w:rPr>
-          <w:rStyle w:val="VerbatimChar"/>
-        </w:rPr>
-        <w:t xml:space="preserve">## 2 What UK Thinks: E~ 23 Ju~ "52%"  "48%" N/A       4%    "Six most recent polls~</w:t>
-      </w:r>
-      <w:r>
-        <w:br/>
-      </w:r>
-      <w:r>
-        <w:rPr>
-          <w:rStyle w:val="VerbatimChar"/>
-        </w:rPr>
-        <w:t xml:space="preserve">## 3 Elections Etc.[15] 23 Ju~ "50.6~ "49.~ N/A       1.2%  "Twelve most recent po~</w:t>
-      </w:r>
-      <w:r>
-        <w:br/>
-      </w:r>
-      <w:r>
-        <w:rPr>
-          <w:rStyle w:val="VerbatimChar"/>
-        </w:rPr>
-        <w:t xml:space="preserve">## 4 HuffPost Pollster~ 23 Ju~ "45.8~ "45.~ 9%        0.5%  ""                     </w:t>
-      </w:r>
-      <w:r>
-        <w:br/>
-      </w:r>
-      <w:r>
-        <w:rPr>
-          <w:rStyle w:val="VerbatimChar"/>
-        </w:rPr>
-        <w:t xml:space="preserve">## 5 Number Cruncher P~ 22 Ju~ "46%"  "44%" 10%       2%    "Equal weighting to ph~</w:t>
-      </w:r>
-      <w:r>
-        <w:br/>
-      </w:r>
-      <w:r>
-        <w:rPr>
-          <w:rStyle w:val="VerbatimChar"/>
-        </w:rPr>
-        <w:t xml:space="preserve">## 6 Financial Times[1~ 13 Ju~ "48%"  "46%" 6%        2%    "Five most recent poll~</w:t>
-      </w:r>
-      <w:r>
-        <w:br/>
-      </w:r>
-      <w:r>
-        <w:rPr>
-          <w:rStyle w:val="VerbatimChar"/>
-        </w:rPr>
-        <w:t xml:space="preserve">## 7 The Telegraph[20]  21 Ju~ "51%"  "49%" N/A       2%    "Six most recent polls~</w:t>
-      </w:r>
-      <w:r>
-        <w:br/>
-      </w:r>
-      <w:r>
-        <w:rPr>
-          <w:rStyle w:val="VerbatimChar"/>
-        </w:rPr>
-        <w:t xml:space="preserve">## 8 The Economist[21]  6 June "44%"  "44%" 9%        0%    "Excludes polls with f~</w:t>
-      </w:r>
-      <w:r>
-        <w:br/>
-      </w:r>
-      <w:r>
-        <w:rPr>
-          <w:rStyle w:val="VerbatimChar"/>
-        </w:rPr>
-        <w:t xml:space="preserve">## </w:t>
-      </w:r>
-      <w:r>
-        <w:br/>
-      </w:r>
-      <w:r>
-        <w:rPr>
-          <w:rStyle w:val="VerbatimChar"/>
-        </w:rPr>
-        <w:t xml:space="preserve">## [[5]]</w:t>
-      </w:r>
-      <w:r>
-        <w:br/>
-      </w:r>
-      <w:r>
-        <w:rPr>
-          <w:rStyle w:val="VerbatimChar"/>
-        </w:rPr>
-        <w:t xml:space="preserve">## # A tibble: 1 x 2</w:t>
-      </w:r>
-      <w:r>
-        <w:br/>
-      </w:r>
-      <w:r>
-        <w:rPr>
-          <w:rStyle w:val="VerbatimChar"/>
-        </w:rPr>
-        <w:t xml:space="preserve">##   X1    X2                                                                      </w:t>
-      </w:r>
-      <w:r>
-        <w:br/>
-      </w:r>
-      <w:r>
-        <w:rPr>
-          <w:rStyle w:val="VerbatimChar"/>
-        </w:rPr>
-        <w:t xml:space="preserve">##   &lt;lgl&gt; &lt;chr&gt;                                                                   </w:t>
-      </w:r>
-      <w:r>
-        <w:br/>
-      </w:r>
-      <w:r>
-        <w:rPr>
-          <w:rStyle w:val="VerbatimChar"/>
-        </w:rPr>
-        <w:t xml:space="preserve">## 1 NA    This list is incomplete; you can help by adding missing items.  (Novemb~</w:t>
-      </w:r>
-      <w:r>
-        <w:br/>
-      </w:r>
-      <w:r>
-        <w:rPr>
-          <w:rStyle w:val="VerbatimChar"/>
-        </w:rPr>
-        <w:t xml:space="preserve">## </w:t>
-      </w:r>
-      <w:r>
-        <w:br/>
-      </w:r>
-      <w:r>
-        <w:rPr>
-          <w:rStyle w:val="VerbatimChar"/>
-        </w:rPr>
-        <w:t xml:space="preserve">## [[6]]</w:t>
-      </w:r>
-      <w:r>
-        <w:br/>
-      </w:r>
-      <w:r>
-        <w:rPr>
-          <w:rStyle w:val="VerbatimChar"/>
-        </w:rPr>
-        <w:t xml:space="preserve">## # A tibble: 134 x 9</w:t>
-      </w:r>
-      <w:r>
-        <w:br/>
-      </w:r>
-      <w:r>
-        <w:rPr>
-          <w:rStyle w:val="VerbatimChar"/>
-        </w:rPr>
-        <w:t xml:space="preserve">##    `Date(s) conduct~ Remain  Leave Undecided Lead  Sample `Conducted by`        </w:t>
-      </w:r>
-      <w:r>
-        <w:br/>
-      </w:r>
-      <w:r>
-        <w:rPr>
-          <w:rStyle w:val="VerbatimChar"/>
-        </w:rPr>
-        <w:t xml:space="preserve">##    &lt;chr&gt;             &lt;chr&gt;   &lt;chr&gt; &lt;chr&gt;     &lt;chr&gt; &lt;chr&gt;  &lt;chr&gt;                 </w:t>
-      </w:r>
-      <w:r>
-        <w:br/>
-      </w:r>
-      <w:r>
-        <w:rPr>
-          <w:rStyle w:val="VerbatimChar"/>
-        </w:rPr>
-        <w:t xml:space="preserve">##  1 Date(s) conducted ""      ""    Undecided Lead  Sample Conducted by          </w:t>
-      </w:r>
-      <w:r>
-        <w:br/>
-      </w:r>
-      <w:r>
-        <w:rPr>
-          <w:rStyle w:val="VerbatimChar"/>
-        </w:rPr>
-        <w:t xml:space="preserve">##  2 23 June 2016      "48.1%" "51.~ N/A       3.8%  33,57~ Results of the United~</w:t>
-      </w:r>
-      <w:r>
-        <w:br/>
-      </w:r>
-      <w:r>
-        <w:rPr>
-          <w:rStyle w:val="VerbatimChar"/>
-        </w:rPr>
-        <w:t xml:space="preserve">##  3 23 June           "52%"   "48%" N/A       4%    4,772  YouGov                </w:t>
-      </w:r>
-      <w:r>
-        <w:br/>
-      </w:r>
-      <w:r>
-        <w:rPr>
-          <w:rStyle w:val="VerbatimChar"/>
-        </w:rPr>
-        <w:t xml:space="preserve">##  4 22 June           "55%"   "45%" N/A       10%   4,700  Populus               </w:t>
-      </w:r>
-      <w:r>
-        <w:br/>
-      </w:r>
-      <w:r>
-        <w:rPr>
-          <w:rStyle w:val="VerbatimChar"/>
-        </w:rPr>
-        <w:t xml:space="preserve">##  5 20–22 June        "51%"   "49%" N/A       2%    3,766  YouGov                </w:t>
-      </w:r>
-      <w:r>
-        <w:br/>
-      </w:r>
-      <w:r>
-        <w:rPr>
-          <w:rStyle w:val="VerbatimChar"/>
-        </w:rPr>
-        <w:t xml:space="preserve">##  6 20–22 June        "49%"   "46%" 1%        3%    1,592  Ipsos MORI            </w:t>
-      </w:r>
-      <w:r>
-        <w:br/>
-      </w:r>
-      <w:r>
-        <w:rPr>
-          <w:rStyle w:val="VerbatimChar"/>
-        </w:rPr>
-        <w:t xml:space="preserve">##  7 20–22 June        "44%"   "45%" 9%        1%    3,011  Opinium               </w:t>
-      </w:r>
-      <w:r>
-        <w:br/>
-      </w:r>
-      <w:r>
-        <w:rPr>
-          <w:rStyle w:val="VerbatimChar"/>
-        </w:rPr>
-        <w:t xml:space="preserve">##  8 17–22 June        "54%"   "46%" N/A       8%    1,032  ComRes                </w:t>
-      </w:r>
-      <w:r>
-        <w:br/>
-      </w:r>
-      <w:r>
-        <w:rPr>
-          <w:rStyle w:val="VerbatimChar"/>
-        </w:rPr>
-        <w:t xml:space="preserve">##  9 17–22 June        "48%"   "42%" 11%       6%    1,032  ComRes                </w:t>
-      </w:r>
-      <w:r>
-        <w:br/>
-      </w:r>
-      <w:r>
-        <w:rPr>
-          <w:rStyle w:val="VerbatimChar"/>
-        </w:rPr>
-        <w:t xml:space="preserve">## 10 16–22 June        "41%"   "43%" 16%       2%    2,320  TNS                   </w:t>
-      </w:r>
-      <w:r>
-        <w:br/>
-      </w:r>
-      <w:r>
-        <w:rPr>
-          <w:rStyle w:val="VerbatimChar"/>
-        </w:rPr>
-        <w:t xml:space="preserve">## # ... with 124 more rows, and 2 more variables: Polling type &lt;chr&gt;, Notes &lt;chr&gt;</w:t>
-      </w:r>
-      <w:r>
-        <w:br/>
-      </w:r>
-      <w:r>
-        <w:rPr>
-          <w:rStyle w:val="VerbatimChar"/>
-        </w:rPr>
-        <w:t xml:space="preserve">## </w:t>
-      </w:r>
-      <w:r>
-        <w:br/>
-      </w:r>
-      <w:r>
-        <w:rPr>
-          <w:rStyle w:val="VerbatimChar"/>
-        </w:rPr>
-        <w:t xml:space="preserve">## [[7]]</w:t>
-      </w:r>
-      <w:r>
-        <w:br/>
-      </w:r>
-      <w:r>
-        <w:rPr>
-          <w:rStyle w:val="VerbatimChar"/>
-        </w:rPr>
-        <w:t xml:space="preserve">## # A tibble: 73 x 9</w:t>
-      </w:r>
-      <w:r>
-        <w:br/>
-      </w:r>
-      <w:r>
-        <w:rPr>
-          <w:rStyle w:val="VerbatimChar"/>
-        </w:rPr>
-        <w:t xml:space="preserve">##    `Date(s) conduct~ Remain Leave Undecided Sample `Conducted by` Notes    ``   </w:t>
-      </w:r>
-      <w:r>
-        <w:br/>
-      </w:r>
-      <w:r>
-        <w:rPr>
-          <w:rStyle w:val="VerbatimChar"/>
-        </w:rPr>
-        <w:t xml:space="preserve">##    &lt;chr&gt;             &lt;chr&gt;  &lt;chr&gt; &lt;chr&gt;     &lt;chr&gt;  &lt;chr&gt;          &lt;chr&gt;    &lt;chr&gt;</w:t>
-      </w:r>
-      <w:r>
-        <w:br/>
-      </w:r>
-      <w:r>
-        <w:rPr>
-          <w:rStyle w:val="VerbatimChar"/>
-        </w:rPr>
-        <w:t xml:space="preserve">##  1 Date(s) conducted ""     ""    Undecided Sample Conducted by   "Notes"  &lt;NA&gt; </w:t>
-      </w:r>
-      <w:r>
-        <w:br/>
-      </w:r>
-      <w:r>
-        <w:rPr>
-          <w:rStyle w:val="VerbatimChar"/>
-        </w:rPr>
-        <w:t xml:space="preserve">##  2 17–18 Dec         "41%"  "42%" 17%       1,598  YouGov         ""       &lt;NA&gt; </w:t>
-      </w:r>
-      <w:r>
-        <w:br/>
-      </w:r>
-      <w:r>
-        <w:rPr>
-          <w:rStyle w:val="VerbatimChar"/>
-        </w:rPr>
-        <w:t xml:space="preserve">##  3 12–14 Dec         "58%"  "32%" 10%       529    Ipsos MORI     ""       &lt;NA&gt; </w:t>
-      </w:r>
-      <w:r>
-        <w:br/>
-      </w:r>
-      <w:r>
-        <w:rPr>
-          <w:rStyle w:val="VerbatimChar"/>
-        </w:rPr>
-        <w:t xml:space="preserve">##  4 11–13 Dec         "56%"  "35%" 8%        1,001  ComRes         ""       &lt;NA&gt; </w:t>
-      </w:r>
-      <w:r>
-        <w:br/>
-      </w:r>
-      <w:r>
-        <w:rPr>
-          <w:rStyle w:val="VerbatimChar"/>
-        </w:rPr>
-        <w:t xml:space="preserve">##  5 11–13 Dec         "42%"  "41%" 17%       2,053  ICM            ""       &lt;NA&gt; </w:t>
-      </w:r>
-      <w:r>
-        <w:br/>
-      </w:r>
-      <w:r>
-        <w:rPr>
-          <w:rStyle w:val="VerbatimChar"/>
-        </w:rPr>
-        <w:t xml:space="preserve">##  6 4–6 Dec           "43%"  "39%" 17%       2,022  ICM            ""       &lt;NA&gt; </w:t>
-      </w:r>
-      <w:r>
-        <w:br/>
-      </w:r>
-      <w:r>
-        <w:rPr>
-          <w:rStyle w:val="VerbatimChar"/>
-        </w:rPr>
-        <w:t xml:space="preserve">##  7 2–3 Dec           "36%"  "43%" 21%       1,001  ORB            ""       &lt;NA&gt; </w:t>
-      </w:r>
-      <w:r>
-        <w:br/>
-      </w:r>
-      <w:r>
-        <w:rPr>
-          <w:rStyle w:val="VerbatimChar"/>
-        </w:rPr>
-        <w:t xml:space="preserve">##  8 30 Nov–3 Dec      "40%"  "42%" 18%       10,015 Survation      "Includ~ &lt;NA&gt; </w:t>
-      </w:r>
-      <w:r>
-        <w:br/>
-      </w:r>
-      <w:r>
-        <w:rPr>
-          <w:rStyle w:val="VerbatimChar"/>
-        </w:rPr>
-        <w:t xml:space="preserve">##  9 20–24 Nov         "41%"  "41%" 18%       4,317  YouGov         ""       &lt;NA&gt; </w:t>
-      </w:r>
-      <w:r>
-        <w:br/>
-      </w:r>
-      <w:r>
-        <w:rPr>
-          <w:rStyle w:val="VerbatimChar"/>
-        </w:rPr>
-        <w:t xml:space="preserve">## 10 19–24 Nov         "40%"  "38%" 22%       1,699  YouGov         ""       &lt;NA&gt; </w:t>
-      </w:r>
-      <w:r>
-        <w:br/>
-      </w:r>
-      <w:r>
-        <w:rPr>
-          <w:rStyle w:val="VerbatimChar"/>
-        </w:rPr>
-        <w:t xml:space="preserve">## # ... with 63 more rows, and 1 more variable:  &lt;chr&gt;</w:t>
-      </w:r>
-      <w:r>
-        <w:br/>
-      </w:r>
-      <w:r>
-        <w:rPr>
-          <w:rStyle w:val="VerbatimChar"/>
-        </w:rPr>
-        <w:t xml:space="preserve">## </w:t>
-      </w:r>
-      <w:r>
-        <w:br/>
-      </w:r>
-      <w:r>
-        <w:rPr>
-          <w:rStyle w:val="VerbatimChar"/>
-        </w:rPr>
-        <w:t xml:space="preserve">## [[8]]</w:t>
-      </w:r>
-      <w:r>
-        <w:br/>
-      </w:r>
-      <w:r>
-        <w:rPr>
-          <w:rStyle w:val="VerbatimChar"/>
-        </w:rPr>
-        <w:t xml:space="preserve">## # A tibble: 46 x 9</w:t>
-      </w:r>
-      <w:r>
-        <w:br/>
-      </w:r>
-      <w:r>
-        <w:rPr>
-          <w:rStyle w:val="VerbatimChar"/>
-        </w:rPr>
-        <w:t xml:space="preserve">##    `Date(s) conducted` Remain Leave Undecided Sample `Conducted by` Notes  ``   </w:t>
-      </w:r>
-      <w:r>
-        <w:br/>
-      </w:r>
-      <w:r>
-        <w:rPr>
-          <w:rStyle w:val="VerbatimChar"/>
-        </w:rPr>
-        <w:t xml:space="preserve">##    &lt;chr&gt;               &lt;chr&gt;  &lt;chr&gt; &lt;chr&gt;     &lt;chr&gt;  &lt;chr&gt;          &lt;chr&gt;  &lt;chr&gt;</w:t>
-      </w:r>
-      <w:r>
-        <w:br/>
-      </w:r>
-      <w:r>
-        <w:rPr>
-          <w:rStyle w:val="VerbatimChar"/>
-        </w:rPr>
-        <w:t xml:space="preserve">##  1 Date(s) conducted   ""     ""    Undecided Sample Conducted by   "Note~ &lt;NA&gt; </w:t>
-      </w:r>
-      <w:r>
-        <w:br/>
-      </w:r>
-      <w:r>
-        <w:rPr>
-          <w:rStyle w:val="VerbatimChar"/>
-        </w:rPr>
-        <w:t xml:space="preserve">##  2 14–15 Dec           "40%"  "39%" 21%       1,648  YouGov         ""     &lt;NA&gt; </w:t>
-      </w:r>
-      <w:r>
-        <w:br/>
-      </w:r>
-      <w:r>
-        <w:rPr>
-          <w:rStyle w:val="VerbatimChar"/>
-        </w:rPr>
-        <w:t xml:space="preserve">##  3 30 Nov–1 Dec        "42%"  "39%" 20%       1,763  YouGov         ""     &lt;NA&gt; </w:t>
-      </w:r>
-      <w:r>
-        <w:br/>
-      </w:r>
-      <w:r>
-        <w:rPr>
-          <w:rStyle w:val="VerbatimChar"/>
-        </w:rPr>
-        <w:t xml:space="preserve">##  4 20–26 Nov           "38%"  "43%" 19%       1,641  YouGov         ""     &lt;NA&gt; </w:t>
-      </w:r>
-      <w:r>
-        <w:br/>
-      </w:r>
-      <w:r>
-        <w:rPr>
-          <w:rStyle w:val="VerbatimChar"/>
-        </w:rPr>
-        <w:t xml:space="preserve">##  5 21–23 Nov           "32%"  "48%" 20%       2,049  ComRes         ""     &lt;NA&gt; </w:t>
-      </w:r>
-      <w:r>
-        <w:br/>
-      </w:r>
-      <w:r>
-        <w:rPr>
-          <w:rStyle w:val="VerbatimChar"/>
-        </w:rPr>
-        <w:t xml:space="preserve">##  6 20–21 Nov           "40%"  "41%" 19%       1,970  YouGov         ""     &lt;NA&gt; </w:t>
-      </w:r>
-      <w:r>
-        <w:br/>
-      </w:r>
-      <w:r>
-        <w:rPr>
-          <w:rStyle w:val="VerbatimChar"/>
-        </w:rPr>
-        <w:t xml:space="preserve">##  7 19–21 Nov           "40%"  "41%" 19%       2,314  YouGov         ""     &lt;NA&gt; </w:t>
-      </w:r>
-      <w:r>
-        <w:br/>
-      </w:r>
-      <w:r>
-        <w:rPr>
-          <w:rStyle w:val="VerbatimChar"/>
-        </w:rPr>
-        <w:t xml:space="preserve">##  8 16–17 Nov           "39%"  "39%" 21%       1,589  YouGov         ""     &lt;NA&gt; </w:t>
-      </w:r>
-      <w:r>
-        <w:br/>
-      </w:r>
-      <w:r>
-        <w:rPr>
-          <w:rStyle w:val="VerbatimChar"/>
-        </w:rPr>
-        <w:t xml:space="preserve">##  9 7 Nov               "31%"  "54%" 15%       1,020  Survation      ""     &lt;NA&gt; </w:t>
-      </w:r>
-      <w:r>
-        <w:br/>
-      </w:r>
-      <w:r>
-        <w:rPr>
-          <w:rStyle w:val="VerbatimChar"/>
-        </w:rPr>
-        <w:t xml:space="preserve">## 10 2–3 Nov             "38%"  "41%" 21%       1,652  YouGov         ""     &lt;NA&gt; </w:t>
-      </w:r>
-      <w:r>
-        <w:br/>
-      </w:r>
-      <w:r>
-        <w:rPr>
-          <w:rStyle w:val="VerbatimChar"/>
-        </w:rPr>
-        <w:t xml:space="preserve">## # ... with 36 more rows, and 1 more variable:  &lt;chr&gt;</w:t>
-      </w:r>
-      <w:r>
-        <w:br/>
-      </w:r>
-      <w:r>
-        <w:rPr>
-          <w:rStyle w:val="VerbatimChar"/>
-        </w:rPr>
-        <w:t xml:space="preserve">## </w:t>
-      </w:r>
-      <w:r>
-        <w:br/>
-      </w:r>
-      <w:r>
-        <w:rPr>
-          <w:rStyle w:val="VerbatimChar"/>
-        </w:rPr>
-        <w:t xml:space="preserve">## [[9]]</w:t>
-      </w:r>
-      <w:r>
-        <w:br/>
-      </w:r>
-      <w:r>
-        <w:rPr>
-          <w:rStyle w:val="VerbatimChar"/>
-        </w:rPr>
-        <w:t xml:space="preserve">## # A tibble: 40 x 7</w:t>
-      </w:r>
-      <w:r>
-        <w:br/>
-      </w:r>
-      <w:r>
-        <w:rPr>
-          <w:rStyle w:val="VerbatimChar"/>
-        </w:rPr>
-        <w:t xml:space="preserve">##    `Date(s) conducted` Remain Leave Undecided Sample  `Conducted by` Notes  </w:t>
-      </w:r>
-      <w:r>
-        <w:br/>
-      </w:r>
-      <w:r>
-        <w:rPr>
-          <w:rStyle w:val="VerbatimChar"/>
-        </w:rPr>
-        <w:t xml:space="preserve">##    &lt;chr&gt;               &lt;chr&gt;  &lt;chr&gt; &lt;chr&gt;     &lt;chr&gt;   &lt;chr&gt;          &lt;chr&gt;  </w:t>
-      </w:r>
-      <w:r>
-        <w:br/>
-      </w:r>
-      <w:r>
-        <w:rPr>
-          <w:rStyle w:val="VerbatimChar"/>
-        </w:rPr>
-        <w:t xml:space="preserve">##  1 Date(s) conducted   ""     ""    Undecided Sample  Conducted by   "Notes"</w:t>
-      </w:r>
-      <w:r>
-        <w:br/>
-      </w:r>
-      <w:r>
-        <w:rPr>
-          <w:rStyle w:val="VerbatimChar"/>
-        </w:rPr>
-        <w:t xml:space="preserve">##  2 1–9 Dec             "37%"  "43%" 20%       Unknown YouGov         ""     </w:t>
-      </w:r>
-      <w:r>
-        <w:br/>
-      </w:r>
-      <w:r>
-        <w:rPr>
-          <w:rStyle w:val="VerbatimChar"/>
-        </w:rPr>
-        <w:t xml:space="preserve">##  3 10–11 Nov           "39%"  "39%" 22%       Unknown YouGov[35]     ""     </w:t>
-      </w:r>
-      <w:r>
-        <w:br/>
-      </w:r>
-      <w:r>
-        <w:rPr>
-          <w:rStyle w:val="VerbatimChar"/>
-        </w:rPr>
-        <w:t xml:space="preserve">##  4 13–14 Oct           "42%"  "37%" 20%       Unknown YouGov[35]     ""     </w:t>
-      </w:r>
-      <w:r>
-        <w:br/>
-      </w:r>
-      <w:r>
-        <w:rPr>
-          <w:rStyle w:val="VerbatimChar"/>
-        </w:rPr>
-        <w:t xml:space="preserve">##  5 23–27 Sep           "36%"  "44%" 20%       1,922   YouGov         ""     </w:t>
-      </w:r>
-      <w:r>
-        <w:br/>
-      </w:r>
-      <w:r>
-        <w:rPr>
-          <w:rStyle w:val="VerbatimChar"/>
-        </w:rPr>
-        <w:t xml:space="preserve">##  6 15–16 Sep           "42%"  "39%" 20%       Unknown YouGov[35]     ""     </w:t>
-      </w:r>
-      <w:r>
-        <w:br/>
-      </w:r>
-      <w:r>
-        <w:rPr>
-          <w:rStyle w:val="VerbatimChar"/>
-        </w:rPr>
-        <w:t xml:space="preserve">##  7 18–19 Aug           "46%"  "34%" 20%       Unknown YouGov[35]     ""     </w:t>
-      </w:r>
-      <w:r>
-        <w:br/>
-      </w:r>
-      <w:r>
-        <w:rPr>
-          <w:rStyle w:val="VerbatimChar"/>
-        </w:rPr>
-        <w:t xml:space="preserve">##  8 6–8 Aug             "32%"  "53%" 15%       1,945   Opinium        ""     </w:t>
-      </w:r>
-      <w:r>
-        <w:br/>
-      </w:r>
-      <w:r>
-        <w:rPr>
-          <w:rStyle w:val="VerbatimChar"/>
-        </w:rPr>
-        <w:t xml:space="preserve">##  9 4–5 Aug             "43%"  "35%" 22%       Unknown YouGov[35]     ""     </w:t>
-      </w:r>
-      <w:r>
-        <w:br/>
-      </w:r>
-      <w:r>
-        <w:rPr>
-          <w:rStyle w:val="VerbatimChar"/>
-        </w:rPr>
-        <w:t xml:space="preserve">## 10 18–24 Jul           "35%"  "45%" 21%       1,968   YouGov         ""     </w:t>
-      </w:r>
-      <w:r>
-        <w:br/>
-      </w:r>
-      <w:r>
-        <w:rPr>
-          <w:rStyle w:val="VerbatimChar"/>
-        </w:rPr>
-        <w:t xml:space="preserve">## # ... with 30 more rows</w:t>
       </w:r>
     </w:p>
     <w:p>

</xml_diff>

<commit_message>
update assessment to String Processing Part 2 and adding a pdf document
</commit_message>
<xml_diff>
--- a/Assessment---Wrangling.docx
+++ b/Assessment---Wrangling.docx
@@ -6228,7 +6228,7 @@
         <w:rPr>
           <w:rStyle w:val="VerbatimChar"/>
         </w:rPr>
-        <w:t xml:space="preserve">##  C:\Users\guy_l\AppData\Local\Temp\RtmpgNnFIo\downloaded_packages</w:t>
+        <w:t xml:space="preserve">##  C:\Users\guy_l\AppData\Local\Temp\RtmpeioQVv\downloaded_packages</w:t>
       </w:r>
     </w:p>
     <w:p>
@@ -10664,6 +10664,915 @@
     </w:p>
     <w:bookmarkEnd w:id="72"/>
     <w:bookmarkEnd w:id="73"/>
+    <w:bookmarkStart w:id="78" w:name="assessment-string-processing-part-1"/>
+    <w:p>
+      <w:pPr>
+        <w:pStyle w:val="Heading1"/>
+      </w:pPr>
+      <w:r>
+        <w:t xml:space="preserve">Assessment: String Processing Part 1</w:t>
+      </w:r>
+    </w:p>
+    <w:bookmarkStart w:id="74" w:name="question-1-4"/>
+    <w:p>
+      <w:pPr>
+        <w:pStyle w:val="Heading3"/>
+      </w:pPr>
+      <w:r>
+        <w:rPr>
+          <w:bCs/>
+          <w:b/>
+        </w:rPr>
+        <w:t xml:space="preserve">Question 1</w:t>
+      </w:r>
+    </w:p>
+    <w:p>
+      <w:pPr>
+        <w:pStyle w:val="FirstParagraph"/>
+      </w:pPr>
+      <w:r>
+        <w:t xml:space="preserve">Which of the following is NOT an application of string parsing?</w:t>
+      </w:r>
+    </w:p>
+    <w:p>
+      <w:pPr>
+        <w:pStyle w:val="BodyText"/>
+      </w:pPr>
+      <w:r>
+        <w:rPr>
+          <w:bCs/>
+          <w:b/>
+        </w:rPr>
+        <w:t xml:space="preserve">Respuesta:</w:t>
+      </w:r>
+      <w:r>
+        <w:t xml:space="preserve"> </w:t>
+      </w:r>
+      <w:r>
+        <w:rPr>
+          <w:iCs/>
+          <w:i/>
+        </w:rPr>
+        <w:t xml:space="preserve">Formatting numbers and characters so they can easily be displayed in deliverables like papers and presentations.</w:t>
+      </w:r>
+    </w:p>
+    <w:bookmarkEnd w:id="74"/>
+    <w:bookmarkStart w:id="75" w:name="question-2-4"/>
+    <w:p>
+      <w:pPr>
+        <w:pStyle w:val="Heading3"/>
+      </w:pPr>
+      <w:r>
+        <w:rPr>
+          <w:bCs/>
+          <w:b/>
+        </w:rPr>
+        <w:t xml:space="preserve">Question 2</w:t>
+      </w:r>
+    </w:p>
+    <w:p>
+      <w:pPr>
+        <w:pStyle w:val="FirstParagraph"/>
+      </w:pPr>
+      <w:r>
+        <w:t xml:space="preserve">Which of the following commands would not give you an error in R?</w:t>
+      </w:r>
+    </w:p>
+    <w:p>
+      <w:pPr>
+        <w:pStyle w:val="BodyText"/>
+      </w:pPr>
+      <w:r>
+        <w:rPr>
+          <w:bCs/>
+          <w:b/>
+        </w:rPr>
+        <w:t xml:space="preserve">Respuesta:</w:t>
+      </w:r>
+      <w:r>
+        <w:t xml:space="preserve"> </w:t>
+      </w:r>
+      <w:r>
+        <w:rPr>
+          <w:iCs/>
+          <w:i/>
+        </w:rPr>
+        <w:t xml:space="preserve">cat(" LeBron James is 6’8" ")</w:t>
+      </w:r>
+    </w:p>
+    <w:bookmarkEnd w:id="75"/>
+    <w:bookmarkStart w:id="76" w:name="question-3-4"/>
+    <w:p>
+      <w:pPr>
+        <w:pStyle w:val="Heading3"/>
+      </w:pPr>
+      <w:r>
+        <w:rPr>
+          <w:bCs/>
+          <w:b/>
+        </w:rPr>
+        <w:t xml:space="preserve">Question 3</w:t>
+      </w:r>
+    </w:p>
+    <w:p>
+      <w:pPr>
+        <w:pStyle w:val="FirstParagraph"/>
+      </w:pPr>
+      <w:r>
+        <w:t xml:space="preserve">Which of the following are advantages of the stringr package over string processing functions in base R? Select all that apply.</w:t>
+      </w:r>
+    </w:p>
+    <w:p>
+      <w:pPr>
+        <w:pStyle w:val="BodyText"/>
+      </w:pPr>
+      <w:r>
+        <w:rPr>
+          <w:bCs/>
+          <w:b/>
+        </w:rPr>
+        <w:t xml:space="preserve">Respuesta:</w:t>
+      </w:r>
+      <w:r>
+        <w:t xml:space="preserve"> </w:t>
+      </w:r>
+      <w:r>
+        <w:rPr>
+          <w:iCs/>
+          <w:i/>
+        </w:rPr>
+        <w:t xml:space="preserve">Functions in stringr all start with</w:t>
+      </w:r>
+      <w:r>
+        <w:rPr>
+          <w:iCs/>
+          <w:i/>
+        </w:rPr>
+        <w:t xml:space="preserve"> </w:t>
+      </w:r>
+      <w:r>
+        <w:rPr>
+          <w:iCs/>
+          <w:i/>
+        </w:rPr>
+        <w:t xml:space="preserve">“</w:t>
+      </w:r>
+      <w:r>
+        <w:rPr>
+          <w:iCs/>
+          <w:i/>
+        </w:rPr>
+        <w:t xml:space="preserve">str_</w:t>
+      </w:r>
+      <w:r>
+        <w:rPr>
+          <w:iCs/>
+          <w:i/>
+        </w:rPr>
+        <w:t xml:space="preserve">”</w:t>
+      </w:r>
+      <w:r>
+        <w:rPr>
+          <w:iCs/>
+          <w:i/>
+        </w:rPr>
+        <w:t xml:space="preserve">, which makes them easy to look up using autocomplete.</w:t>
+      </w:r>
+      <w:r>
+        <w:t xml:space="preserve"> </w:t>
+      </w:r>
+      <w:r>
+        <w:rPr>
+          <w:iCs/>
+          <w:i/>
+        </w:rPr>
+        <w:t xml:space="preserve">Stringr functions work better with pipes.</w:t>
+      </w:r>
+      <w:r>
+        <w:t xml:space="preserve"> </w:t>
+      </w:r>
+      <w:r>
+        <w:rPr>
+          <w:iCs/>
+          <w:i/>
+        </w:rPr>
+        <w:t xml:space="preserve">The order of arguments is more consistent in stringr functions than in base R.</w:t>
+      </w:r>
+    </w:p>
+    <w:bookmarkEnd w:id="76"/>
+    <w:bookmarkStart w:id="77" w:name="question-4-4"/>
+    <w:p>
+      <w:pPr>
+        <w:pStyle w:val="Heading3"/>
+      </w:pPr>
+      <w:r>
+        <w:rPr>
+          <w:bCs/>
+          <w:b/>
+        </w:rPr>
+        <w:t xml:space="preserve">Question 4</w:t>
+      </w:r>
+    </w:p>
+    <w:p>
+      <w:pPr>
+        <w:pStyle w:val="FirstParagraph"/>
+      </w:pPr>
+      <w:r>
+        <w:t xml:space="preserve">You have a data frame of monthly sales and profits in R:</w:t>
+      </w:r>
+    </w:p>
+    <w:p>
+      <w:pPr>
+        <w:pStyle w:val="SourceCode"/>
+      </w:pPr>
+      <w:r>
+        <w:rPr>
+          <w:rStyle w:val="VerbatimChar"/>
+        </w:rPr>
+        <w:t xml:space="preserve">      &gt; head(dat)</w:t>
+      </w:r>
+      <w:r>
+        <w:br/>
+      </w:r>
+      <w:r>
+        <w:rPr>
+          <w:rStyle w:val="VerbatimChar"/>
+        </w:rPr>
+        <w:t xml:space="preserve"># A tibble: 5 x 3</w:t>
+      </w:r>
+      <w:r>
+        <w:br/>
+      </w:r>
+      <w:r>
+        <w:rPr>
+          <w:rStyle w:val="VerbatimChar"/>
+        </w:rPr>
+        <w:t xml:space="preserve">Month     Sales     Profit </w:t>
+      </w:r>
+      <w:r>
+        <w:br/>
+      </w:r>
+      <w:r>
+        <w:rPr>
+          <w:rStyle w:val="VerbatimChar"/>
+        </w:rPr>
+        <w:t xml:space="preserve">&lt;chr&gt;     &lt;chr&gt;     &lt;chr&gt;  </w:t>
+      </w:r>
+      <w:r>
+        <w:br/>
+      </w:r>
+      <w:r>
+        <w:rPr>
+          <w:rStyle w:val="VerbatimChar"/>
+        </w:rPr>
+        <w:t xml:space="preserve">January   $128,568  $16,234</w:t>
+      </w:r>
+      <w:r>
+        <w:br/>
+      </w:r>
+      <w:r>
+        <w:rPr>
+          <w:rStyle w:val="VerbatimChar"/>
+        </w:rPr>
+        <w:t xml:space="preserve">February  $109,523  $12,876</w:t>
+      </w:r>
+      <w:r>
+        <w:br/>
+      </w:r>
+      <w:r>
+        <w:rPr>
+          <w:rStyle w:val="VerbatimChar"/>
+        </w:rPr>
+        <w:t xml:space="preserve">March     $115,468  $17,920</w:t>
+      </w:r>
+      <w:r>
+        <w:br/>
+      </w:r>
+      <w:r>
+        <w:rPr>
+          <w:rStyle w:val="VerbatimChar"/>
+        </w:rPr>
+        <w:t xml:space="preserve">April     $122,274  $15,825</w:t>
+      </w:r>
+      <w:r>
+        <w:br/>
+      </w:r>
+      <w:r>
+        <w:rPr>
+          <w:rStyle w:val="VerbatimChar"/>
+        </w:rPr>
+        <w:t xml:space="preserve">May       $117,921  $15,437</w:t>
+      </w:r>
+    </w:p>
+    <w:p>
+      <w:pPr>
+        <w:pStyle w:val="FirstParagraph"/>
+      </w:pPr>
+      <w:r>
+        <w:t xml:space="preserve">Which of the following commands could convert the sales and profits columns to numeric? Select all that apply.</w:t>
+      </w:r>
+    </w:p>
+    <w:p>
+      <w:pPr>
+        <w:pStyle w:val="BodyText"/>
+      </w:pPr>
+      <w:r>
+        <w:rPr>
+          <w:bCs/>
+          <w:b/>
+        </w:rPr>
+        <w:t xml:space="preserve">Respuesta:</w:t>
+      </w:r>
+      <w:r>
+        <w:t xml:space="preserve"> </w:t>
+      </w:r>
+      <w:r>
+        <w:rPr>
+          <w:iCs/>
+          <w:i/>
+        </w:rPr>
+        <w:t xml:space="preserve">dat %&gt;% mutate_at(2:3, parse_number)</w:t>
+      </w:r>
+      <w:r>
+        <w:t xml:space="preserve"> </w:t>
+      </w:r>
+      <w:r>
+        <w:rPr>
+          <w:iCs/>
+          <w:i/>
+        </w:rPr>
+        <w:t xml:space="preserve">dat %&gt;% mutate_at(2:3, funs(str_replace_all(., c(</w:t>
+      </w:r>
+      <w:r>
+        <w:rPr>
+          <w:iCs/>
+          <w:i/>
+        </w:rPr>
+        <w:t xml:space="preserve">“</w:t>
+      </w:r>
+      <w:r>
+        <w:rPr>
+          <w:iCs/>
+          <w:i/>
+        </w:rPr>
+        <w:t xml:space="preserve">\$|,</w:t>
+      </w:r>
+      <w:r>
+        <w:rPr>
+          <w:iCs/>
+          <w:i/>
+        </w:rPr>
+        <w:t xml:space="preserve">”</w:t>
+      </w:r>
+      <w:r>
+        <w:rPr>
+          <w:iCs/>
+          <w:i/>
+        </w:rPr>
+        <w:t xml:space="preserve">), ""))) %&gt;% mutate_at(2:3, as.numeric)</w:t>
+      </w:r>
+    </w:p>
+    <w:bookmarkEnd w:id="77"/>
+    <w:bookmarkEnd w:id="78"/>
+    <w:bookmarkStart w:id="82" w:name="assessment-string-processing-part-2"/>
+    <w:p>
+      <w:pPr>
+        <w:pStyle w:val="Heading1"/>
+      </w:pPr>
+      <w:r>
+        <w:t xml:space="preserve">Assessment: String Processing Part 2</w:t>
+      </w:r>
+    </w:p>
+    <w:bookmarkStart w:id="79" w:name="question-1-5"/>
+    <w:p>
+      <w:pPr>
+        <w:pStyle w:val="Heading3"/>
+      </w:pPr>
+      <w:r>
+        <w:rPr>
+          <w:bCs/>
+          <w:b/>
+        </w:rPr>
+        <w:t xml:space="preserve">Question 1</w:t>
+      </w:r>
+    </w:p>
+    <w:p>
+      <w:pPr>
+        <w:pStyle w:val="FirstParagraph"/>
+      </w:pPr>
+      <w:r>
+        <w:t xml:space="preserve">In the video, we use the function not_inches to identify heights that were incorrectly entered</w:t>
+      </w:r>
+    </w:p>
+    <w:p>
+      <w:pPr>
+        <w:pStyle w:val="SourceCode"/>
+      </w:pPr>
+      <w:r>
+        <w:rPr>
+          <w:rStyle w:val="NormalTok"/>
+        </w:rPr>
+        <w:t xml:space="preserve">not_inches </w:t>
+      </w:r>
+      <w:r>
+        <w:rPr>
+          <w:rStyle w:val="OtherTok"/>
+        </w:rPr>
+        <w:t xml:space="preserve">&lt;-</w:t>
+      </w:r>
+      <w:r>
+        <w:rPr>
+          <w:rStyle w:val="NormalTok"/>
+        </w:rPr>
+        <w:t xml:space="preserve"> </w:t>
+      </w:r>
+      <w:r>
+        <w:rPr>
+          <w:rStyle w:val="ControlFlowTok"/>
+        </w:rPr>
+        <w:t xml:space="preserve">function</w:t>
+      </w:r>
+      <w:r>
+        <w:rPr>
+          <w:rStyle w:val="NormalTok"/>
+        </w:rPr>
+        <w:t xml:space="preserve">(x, </w:t>
+      </w:r>
+      <w:r>
+        <w:rPr>
+          <w:rStyle w:val="AttributeTok"/>
+        </w:rPr>
+        <w:t xml:space="preserve">smallest =</w:t>
+      </w:r>
+      <w:r>
+        <w:rPr>
+          <w:rStyle w:val="NormalTok"/>
+        </w:rPr>
+        <w:t xml:space="preserve"> </w:t>
+      </w:r>
+      <w:r>
+        <w:rPr>
+          <w:rStyle w:val="DecValTok"/>
+        </w:rPr>
+        <w:t xml:space="preserve">50</w:t>
+      </w:r>
+      <w:r>
+        <w:rPr>
+          <w:rStyle w:val="NormalTok"/>
+        </w:rPr>
+        <w:t xml:space="preserve">, </w:t>
+      </w:r>
+      <w:r>
+        <w:rPr>
+          <w:rStyle w:val="AttributeTok"/>
+        </w:rPr>
+        <w:t xml:space="preserve">tallest =</w:t>
+      </w:r>
+      <w:r>
+        <w:rPr>
+          <w:rStyle w:val="NormalTok"/>
+        </w:rPr>
+        <w:t xml:space="preserve"> </w:t>
+      </w:r>
+      <w:r>
+        <w:rPr>
+          <w:rStyle w:val="DecValTok"/>
+        </w:rPr>
+        <w:t xml:space="preserve">84</w:t>
+      </w:r>
+      <w:r>
+        <w:rPr>
+          <w:rStyle w:val="NormalTok"/>
+        </w:rPr>
+        <w:t xml:space="preserve">) {</w:t>
+      </w:r>
+      <w:r>
+        <w:br/>
+      </w:r>
+      <w:r>
+        <w:rPr>
+          <w:rStyle w:val="NormalTok"/>
+        </w:rPr>
+        <w:t xml:space="preserve">  inches </w:t>
+      </w:r>
+      <w:r>
+        <w:rPr>
+          <w:rStyle w:val="OtherTok"/>
+        </w:rPr>
+        <w:t xml:space="preserve">&lt;-</w:t>
+      </w:r>
+      <w:r>
+        <w:rPr>
+          <w:rStyle w:val="NormalTok"/>
+        </w:rPr>
+        <w:t xml:space="preserve"> </w:t>
+      </w:r>
+      <w:r>
+        <w:rPr>
+          <w:rStyle w:val="FunctionTok"/>
+        </w:rPr>
+        <w:t xml:space="preserve">suppressWarnings</w:t>
+      </w:r>
+      <w:r>
+        <w:rPr>
+          <w:rStyle w:val="NormalTok"/>
+        </w:rPr>
+        <w:t xml:space="preserve">(</w:t>
+      </w:r>
+      <w:r>
+        <w:rPr>
+          <w:rStyle w:val="FunctionTok"/>
+        </w:rPr>
+        <w:t xml:space="preserve">as.numeric</w:t>
+      </w:r>
+      <w:r>
+        <w:rPr>
+          <w:rStyle w:val="NormalTok"/>
+        </w:rPr>
+        <w:t xml:space="preserve">(x))</w:t>
+      </w:r>
+      <w:r>
+        <w:br/>
+      </w:r>
+      <w:r>
+        <w:rPr>
+          <w:rStyle w:val="NormalTok"/>
+        </w:rPr>
+        <w:t xml:space="preserve">  ind </w:t>
+      </w:r>
+      <w:r>
+        <w:rPr>
+          <w:rStyle w:val="OtherTok"/>
+        </w:rPr>
+        <w:t xml:space="preserve">&lt;-</w:t>
+      </w:r>
+      <w:r>
+        <w:rPr>
+          <w:rStyle w:val="NormalTok"/>
+        </w:rPr>
+        <w:t xml:space="preserve"> </w:t>
+      </w:r>
+      <w:r>
+        <w:rPr>
+          <w:rStyle w:val="FunctionTok"/>
+        </w:rPr>
+        <w:t xml:space="preserve">is.na</w:t>
+      </w:r>
+      <w:r>
+        <w:rPr>
+          <w:rStyle w:val="NormalTok"/>
+        </w:rPr>
+        <w:t xml:space="preserve">(inches) </w:t>
+      </w:r>
+      <w:r>
+        <w:rPr>
+          <w:rStyle w:val="SpecialCharTok"/>
+        </w:rPr>
+        <w:t xml:space="preserve">|</w:t>
+      </w:r>
+      <w:r>
+        <w:rPr>
+          <w:rStyle w:val="NormalTok"/>
+        </w:rPr>
+        <w:t xml:space="preserve"> inches </w:t>
+      </w:r>
+      <w:r>
+        <w:rPr>
+          <w:rStyle w:val="SpecialCharTok"/>
+        </w:rPr>
+        <w:t xml:space="preserve">&lt;</w:t>
+      </w:r>
+      <w:r>
+        <w:rPr>
+          <w:rStyle w:val="NormalTok"/>
+        </w:rPr>
+        <w:t xml:space="preserve"> smallest </w:t>
+      </w:r>
+      <w:r>
+        <w:rPr>
+          <w:rStyle w:val="SpecialCharTok"/>
+        </w:rPr>
+        <w:t xml:space="preserve">|</w:t>
+      </w:r>
+      <w:r>
+        <w:rPr>
+          <w:rStyle w:val="NormalTok"/>
+        </w:rPr>
+        <w:t xml:space="preserve"> inches </w:t>
+      </w:r>
+      <w:r>
+        <w:rPr>
+          <w:rStyle w:val="SpecialCharTok"/>
+        </w:rPr>
+        <w:t xml:space="preserve">&gt;</w:t>
+      </w:r>
+      <w:r>
+        <w:rPr>
+          <w:rStyle w:val="NormalTok"/>
+        </w:rPr>
+        <w:t xml:space="preserve"> tallest </w:t>
+      </w:r>
+      <w:r>
+        <w:br/>
+      </w:r>
+      <w:r>
+        <w:rPr>
+          <w:rStyle w:val="NormalTok"/>
+        </w:rPr>
+        <w:t xml:space="preserve">  ind</w:t>
+      </w:r>
+      <w:r>
+        <w:br/>
+      </w:r>
+      <w:r>
+        <w:rPr>
+          <w:rStyle w:val="NormalTok"/>
+        </w:rPr>
+        <w:t xml:space="preserve">}</w:t>
+      </w:r>
+    </w:p>
+    <w:p>
+      <w:pPr>
+        <w:pStyle w:val="FirstParagraph"/>
+      </w:pPr>
+      <w:r>
+        <w:t xml:space="preserve">In this function, what TWO types of values are identified as not being correctly formatted in inches?</w:t>
+      </w:r>
+    </w:p>
+    <w:p>
+      <w:pPr>
+        <w:pStyle w:val="BodyText"/>
+      </w:pPr>
+      <w:r>
+        <w:rPr>
+          <w:bCs/>
+          <w:b/>
+        </w:rPr>
+        <w:t xml:space="preserve">Respuesta:</w:t>
+      </w:r>
+      <w:r>
+        <w:t xml:space="preserve"> </w:t>
+      </w:r>
+      <w:r>
+        <w:rPr>
+          <w:iCs/>
+          <w:i/>
+        </w:rPr>
+        <w:t xml:space="preserve">Values that result in NA’s when converted to numeric</w:t>
+      </w:r>
+      <w:r>
+        <w:t xml:space="preserve"> </w:t>
+      </w:r>
+      <w:r>
+        <w:rPr>
+          <w:iCs/>
+          <w:i/>
+        </w:rPr>
+        <w:t xml:space="preserve">Values less than 50 inches or greater than 84 inches</w:t>
+      </w:r>
+    </w:p>
+    <w:bookmarkEnd w:id="79"/>
+    <w:bookmarkStart w:id="80" w:name="question-2-5"/>
+    <w:p>
+      <w:pPr>
+        <w:pStyle w:val="Heading3"/>
+      </w:pPr>
+      <w:r>
+        <w:rPr>
+          <w:bCs/>
+          <w:b/>
+        </w:rPr>
+        <w:t xml:space="preserve">Question 2</w:t>
+      </w:r>
+    </w:p>
+    <w:p>
+      <w:pPr>
+        <w:pStyle w:val="FirstParagraph"/>
+      </w:pPr>
+      <w:r>
+        <w:t xml:space="preserve">Which of the following arguments, when passed to the function</w:t>
+      </w:r>
+      <w:r>
+        <w:t xml:space="preserve"> </w:t>
+      </w:r>
+      <w:r>
+        <w:rPr>
+          <w:rStyle w:val="VerbatimChar"/>
+        </w:rPr>
+        <w:t xml:space="preserve">not_inches()</w:t>
+      </w:r>
+      <w:r>
+        <w:t xml:space="preserve">, would return the vector</w:t>
+      </w:r>
+      <w:r>
+        <w:t xml:space="preserve"> </w:t>
+      </w:r>
+      <w:r>
+        <w:rPr>
+          <w:rStyle w:val="VerbatimChar"/>
+        </w:rPr>
+        <w:t xml:space="preserve">c(FALSE)</w:t>
+      </w:r>
+      <w:r>
+        <w:t xml:space="preserve">?</w:t>
+      </w:r>
+    </w:p>
+    <w:p>
+      <w:pPr>
+        <w:pStyle w:val="BodyText"/>
+      </w:pPr>
+      <w:r>
+        <w:rPr>
+          <w:bCs/>
+          <w:b/>
+        </w:rPr>
+        <w:t xml:space="preserve">Respuesta:</w:t>
+      </w:r>
+      <w:r>
+        <w:t xml:space="preserve"> </w:t>
+      </w:r>
+      <w:r>
+        <w:rPr>
+          <w:iCs/>
+          <w:i/>
+        </w:rPr>
+        <w:t xml:space="preserve">c(70)</w:t>
+      </w:r>
+    </w:p>
+    <w:p>
+      <w:pPr>
+        <w:pStyle w:val="SourceCode"/>
+      </w:pPr>
+      <w:r>
+        <w:rPr>
+          <w:rStyle w:val="FunctionTok"/>
+        </w:rPr>
+        <w:t xml:space="preserve">not_inches</w:t>
+      </w:r>
+      <w:r>
+        <w:rPr>
+          <w:rStyle w:val="NormalTok"/>
+        </w:rPr>
+        <w:t xml:space="preserve">(</w:t>
+      </w:r>
+      <w:r>
+        <w:rPr>
+          <w:rStyle w:val="FunctionTok"/>
+        </w:rPr>
+        <w:t xml:space="preserve">c</w:t>
+      </w:r>
+      <w:r>
+        <w:rPr>
+          <w:rStyle w:val="NormalTok"/>
+        </w:rPr>
+        <w:t xml:space="preserve">(</w:t>
+      </w:r>
+      <w:r>
+        <w:rPr>
+          <w:rStyle w:val="DecValTok"/>
+        </w:rPr>
+        <w:t xml:space="preserve">70</w:t>
+      </w:r>
+      <w:r>
+        <w:rPr>
+          <w:rStyle w:val="NormalTok"/>
+        </w:rPr>
+        <w:t xml:space="preserve">))</w:t>
+      </w:r>
+    </w:p>
+    <w:p>
+      <w:pPr>
+        <w:pStyle w:val="SourceCode"/>
+      </w:pPr>
+      <w:r>
+        <w:rPr>
+          <w:rStyle w:val="VerbatimChar"/>
+        </w:rPr>
+        <w:t xml:space="preserve">## [1] FALSE</w:t>
+      </w:r>
+    </w:p>
+    <w:bookmarkEnd w:id="80"/>
+    <w:bookmarkStart w:id="81" w:name="question-3-5"/>
+    <w:p>
+      <w:pPr>
+        <w:pStyle w:val="Heading3"/>
+      </w:pPr>
+      <w:r>
+        <w:rPr>
+          <w:bCs/>
+          <w:b/>
+        </w:rPr>
+        <w:t xml:space="preserve">Question 3</w:t>
+      </w:r>
+    </w:p>
+    <w:p>
+      <w:pPr>
+        <w:pStyle w:val="FirstParagraph"/>
+      </w:pPr>
+      <w:r>
+        <w:t xml:space="preserve">Our function</w:t>
+      </w:r>
+      <w:r>
+        <w:t xml:space="preserve"> </w:t>
+      </w:r>
+      <w:r>
+        <w:rPr>
+          <w:rStyle w:val="VerbatimChar"/>
+        </w:rPr>
+        <w:t xml:space="preserve">not_inches()</w:t>
+      </w:r>
+      <w:r>
+        <w:t xml:space="preserve"> </w:t>
+      </w:r>
+      <w:r>
+        <w:t xml:space="preserve">returns the object</w:t>
+      </w:r>
+      <w:r>
+        <w:t xml:space="preserve"> </w:t>
+      </w:r>
+      <w:r>
+        <w:rPr>
+          <w:rStyle w:val="VerbatimChar"/>
+        </w:rPr>
+        <w:t xml:space="preserve">ind.</w:t>
+      </w:r>
+      <w:r>
+        <w:t xml:space="preserve"> </w:t>
+      </w:r>
+      <w:r>
+        <w:t xml:space="preserve">Which answer correctly describes ind?</w:t>
+      </w:r>
+    </w:p>
+    <w:p>
+      <w:pPr>
+        <w:pStyle w:val="BodyText"/>
+      </w:pPr>
+      <w:r>
+        <w:rPr>
+          <w:bCs/>
+          <w:b/>
+        </w:rPr>
+        <w:t xml:space="preserve">Respuesta:</w:t>
+      </w:r>
+    </w:p>
+    <w:p>
+      <w:pPr>
+        <w:pStyle w:val="BodyText"/>
+      </w:pPr>
+      <w:r>
+        <w:rPr>
+          <w:rStyle w:val="VerbatimChar"/>
+          <w:iCs/>
+          <w:i/>
+        </w:rPr>
+        <w:t xml:space="preserve">ind</w:t>
+      </w:r>
+      <w:r>
+        <w:rPr>
+          <w:iCs/>
+          <w:i/>
+        </w:rPr>
+        <w:t xml:space="preserve"> </w:t>
+      </w:r>
+      <w:r>
+        <w:rPr>
+          <w:iCs/>
+          <w:i/>
+        </w:rPr>
+        <w:t xml:space="preserve">is a logical vector of TRUE and FALSE, equal in length to the vector</w:t>
+      </w:r>
+      <w:r>
+        <w:rPr>
+          <w:iCs/>
+          <w:i/>
+        </w:rPr>
+        <w:t xml:space="preserve"> </w:t>
+      </w:r>
+      <w:r>
+        <w:rPr>
+          <w:rStyle w:val="VerbatimChar"/>
+          <w:iCs/>
+          <w:i/>
+        </w:rPr>
+        <w:t xml:space="preserve">x</w:t>
+      </w:r>
+      <w:r>
+        <w:rPr>
+          <w:iCs/>
+          <w:i/>
+        </w:rPr>
+        <w:t xml:space="preserve"> </w:t>
+      </w:r>
+      <w:r>
+        <w:rPr>
+          <w:iCs/>
+          <w:i/>
+        </w:rPr>
+        <w:t xml:space="preserve">(in the arguments list). TRUE indicates that a height entry is incorrectly formatted.</w:t>
+      </w:r>
+    </w:p>
+    <w:bookmarkEnd w:id="81"/>
+    <w:bookmarkEnd w:id="82"/>
     <w:sectPr/>
   </w:body>
 </w:document>

</xml_diff>